<commit_message>
Epic 0 - Diana Hoshovska
</commit_message>
<xml_diff>
--- a/ai_13/diana_hoshovska/Epic_2/epic_2_practice_and_labs_report_diana_hoshovska.docx
+++ b/ai_13/diana_hoshovska/Epic_2/epic_2_practice_and_labs_report_diana_hoshovska.docx
@@ -4,59 +4,60 @@
   <w:body>
     <w:p>
       <w:pPr>
+        <w:pStyle w:val="af"/>
+        <w:spacing w:before="0" w:beforeAutospacing="0" w:after="0" w:afterAutospacing="0"/>
         <w:jc w:val="center"/>
-        <w:rPr>
-          <w:rFonts w:ascii="Times New Roman" w:eastAsia="Times New Roman" w:hAnsi="Times New Roman" w:cs="Times New Roman"/>
+      </w:pPr>
+      <w:r>
+        <w:rPr>
+          <w:color w:val="000000"/>
           <w:sz w:val="28"/>
           <w:szCs w:val="28"/>
         </w:rPr>
-      </w:pPr>
-      <w:r>
-        <w:rPr>
-          <w:rFonts w:ascii="Times New Roman" w:eastAsia="Times New Roman" w:hAnsi="Times New Roman" w:cs="Times New Roman"/>
+        <w:t>Міністерство освіти і науки України</w:t>
+      </w:r>
+    </w:p>
+    <w:p>
+      <w:pPr>
+        <w:pStyle w:val="af"/>
+        <w:spacing w:before="0" w:beforeAutospacing="0" w:after="0" w:afterAutospacing="0"/>
+        <w:jc w:val="center"/>
+      </w:pPr>
+      <w:r>
+        <w:rPr>
+          <w:color w:val="000000"/>
           <w:sz w:val="28"/>
           <w:szCs w:val="28"/>
         </w:rPr>
-        <w:t>Міністерство освіти і науки України</w:t>
-      </w:r>
-    </w:p>
-    <w:p>
-      <w:pPr>
+        <w:t>Національний університет «Львівська політехніка»</w:t>
+      </w:r>
+    </w:p>
+    <w:p>
+      <w:pPr>
+        <w:pStyle w:val="af"/>
+        <w:spacing w:before="0" w:beforeAutospacing="0" w:after="0" w:afterAutospacing="0"/>
         <w:jc w:val="center"/>
-        <w:rPr>
-          <w:rFonts w:ascii="Times New Roman" w:eastAsia="Times New Roman" w:hAnsi="Times New Roman" w:cs="Times New Roman"/>
+      </w:pPr>
+      <w:r>
+        <w:rPr>
+          <w:color w:val="000000"/>
           <w:sz w:val="28"/>
           <w:szCs w:val="28"/>
         </w:rPr>
-      </w:pPr>
-      <w:r>
+        <w:t>Кафедра систем штучного інтелекту</w:t>
+      </w:r>
+    </w:p>
+    <w:p>
+      <w:pPr>
+        <w:spacing w:after="0" w:line="360" w:lineRule="auto"/>
+        <w:jc w:val="center"/>
         <w:rPr>
           <w:rFonts w:ascii="Times New Roman" w:eastAsia="Times New Roman" w:hAnsi="Times New Roman" w:cs="Times New Roman"/>
           <w:sz w:val="28"/>
           <w:szCs w:val="28"/>
-        </w:rPr>
-        <w:t>Національний університет «Львівська політехніка»</w:t>
-      </w:r>
-    </w:p>
-    <w:p>
-      <w:pPr>
-        <w:spacing w:after="0" w:line="360" w:lineRule="auto"/>
-        <w:jc w:val="center"/>
-        <w:rPr>
-          <w:rFonts w:ascii="Times New Roman" w:eastAsia="Times New Roman" w:hAnsi="Times New Roman" w:cs="Times New Roman"/>
-          <w:sz w:val="28"/>
-          <w:szCs w:val="28"/>
-          <w:lang w:val="en-US"/>
-        </w:rPr>
-      </w:pPr>
-      <w:r>
-        <w:rPr>
-          <w:rFonts w:ascii="Times New Roman" w:eastAsia="Times New Roman" w:hAnsi="Times New Roman" w:cs="Times New Roman"/>
-          <w:sz w:val="28"/>
-          <w:szCs w:val="28"/>
-        </w:rPr>
-        <w:t>Кафедра систем штучного інтелекту</w:t>
-      </w:r>
+          <w:lang w:val="en-US"/>
+        </w:rPr>
+      </w:pPr>
     </w:p>
     <w:p>
       <w:pPr>
@@ -79,7 +80,7 @@
         </w:rPr>
         <w:drawing>
           <wp:inline distT="0" distB="0" distL="0" distR="0">
-            <wp:extent cx="2254250" cy="2138435"/>
+            <wp:extent cx="2819400" cy="2674549"/>
             <wp:effectExtent l="0" t="0" r="0" b="0"/>
             <wp:docPr id="5" name="Рисунок 5" descr="C:\Users\Diana\AppData\Local\Microsoft\Windows\INetCache\Content.Word\lpnu_logo.jpg"/>
             <wp:cNvGraphicFramePr>
@@ -110,7 +111,7 @@
                   <pic:spPr bwMode="auto">
                     <a:xfrm>
                       <a:off x="0" y="0"/>
-                      <a:ext cx="2254250" cy="2138435"/>
+                      <a:ext cx="2823014" cy="2677977"/>
                     </a:xfrm>
                     <a:prstGeom prst="rect">
                       <a:avLst/>
@@ -129,150 +130,172 @@
     </w:p>
     <w:p>
       <w:pPr>
-        <w:spacing w:line="240" w:lineRule="auto"/>
+        <w:pStyle w:val="af"/>
+        <w:spacing w:before="0" w:beforeAutospacing="0" w:after="0" w:afterAutospacing="0"/>
         <w:jc w:val="center"/>
-        <w:rPr>
-          <w:rFonts w:ascii="Times New Roman" w:eastAsia="Times New Roman" w:hAnsi="Times New Roman" w:cs="Times New Roman"/>
+      </w:pPr>
+      <w:r>
+        <w:rPr>
           <w:b/>
-          <w:sz w:val="40"/>
-          <w:szCs w:val="40"/>
-        </w:rPr>
-      </w:pPr>
-      <w:r>
-        <w:rPr>
-          <w:rFonts w:ascii="Times New Roman" w:eastAsia="Times New Roman" w:hAnsi="Times New Roman" w:cs="Times New Roman"/>
+          <w:bCs/>
+          <w:color w:val="000000"/>
+          <w:sz w:val="56"/>
+          <w:szCs w:val="56"/>
+        </w:rPr>
+        <w:t>Звіт</w:t>
+      </w:r>
+      <w:r>
+        <w:rPr>
           <w:b/>
-          <w:sz w:val="40"/>
-          <w:szCs w:val="40"/>
-        </w:rPr>
-        <w:t>Звіт</w:t>
-      </w:r>
-    </w:p>
-    <w:p>
-      <w:pPr>
-        <w:spacing w:line="240" w:lineRule="auto"/>
-        <w:jc w:val="center"/>
-        <w:rPr>
-          <w:rFonts w:ascii="Times New Roman" w:eastAsia="Times New Roman" w:hAnsi="Times New Roman" w:cs="Times New Roman"/>
+          <w:bCs/>
+          <w:color w:val="000000"/>
           <w:sz w:val="28"/>
           <w:szCs w:val="28"/>
         </w:rPr>
-      </w:pPr>
-      <w:r>
-        <w:rPr>
-          <w:rFonts w:ascii="Times New Roman" w:eastAsia="Times New Roman" w:hAnsi="Times New Roman" w:cs="Times New Roman"/>
+        <w:t> </w:t>
+      </w:r>
+    </w:p>
+    <w:p>
+      <w:pPr>
+        <w:pStyle w:val="af"/>
+        <w:spacing w:before="0" w:beforeAutospacing="0" w:after="0" w:afterAutospacing="0"/>
+        <w:jc w:val="center"/>
+      </w:pPr>
+      <w:r>
+        <w:rPr>
+          <w:b/>
+          <w:bCs/>
+          <w:color w:val="000000"/>
           <w:sz w:val="28"/>
           <w:szCs w:val="28"/>
         </w:rPr>
-        <w:t xml:space="preserve">про виконання </w:t>
-      </w:r>
-    </w:p>
-    <w:p>
-      <w:pPr>
-        <w:tabs>
-          <w:tab w:val="center" w:pos="4819"/>
-          <w:tab w:val="left" w:pos="7468"/>
-        </w:tabs>
-        <w:spacing w:line="240" w:lineRule="auto"/>
-        <w:rPr>
-          <w:rFonts w:ascii="Times New Roman" w:eastAsia="Times New Roman" w:hAnsi="Times New Roman" w:cs="Times New Roman"/>
-          <w:b/>
+        <w:t>про виконання лабораторних та практичних робіт блоку № 2</w:t>
+      </w:r>
+    </w:p>
+    <w:p>
+      <w:pPr>
+        <w:pStyle w:val="af"/>
+        <w:spacing w:before="0" w:beforeAutospacing="0" w:after="0" w:afterAutospacing="0"/>
+        <w:jc w:val="center"/>
+      </w:pPr>
+      <w:r>
+        <w:rPr>
+          <w:color w:val="000000"/>
           <w:sz w:val="28"/>
           <w:szCs w:val="28"/>
         </w:rPr>
-      </w:pPr>
-      <w:r>
-        <w:rPr>
-          <w:rFonts w:ascii="Times New Roman" w:eastAsia="Times New Roman" w:hAnsi="Times New Roman" w:cs="Times New Roman"/>
-          <w:b/>
+        <w:t>На тему:  «</w:t>
+      </w:r>
+      <w:r>
+        <w:rPr>
+          <w:color w:val="000000"/>
+        </w:rPr>
+        <w:t xml:space="preserve"> </w:t>
+      </w:r>
+      <w:r>
+        <w:rPr>
+          <w:color w:val="000000"/>
           <w:sz w:val="28"/>
           <w:szCs w:val="28"/>
         </w:rPr>
-        <w:tab/>
-        <w:t xml:space="preserve">Лабораторних та практичних робіт № </w:t>
-      </w:r>
-      <w:r>
-        <w:rPr>
-          <w:rFonts w:ascii="Times New Roman" w:eastAsia="Times New Roman" w:hAnsi="Times New Roman" w:cs="Times New Roman"/>
+        <w:t>Лінійні алгоритми. Розгалужені алгоритми. Умовні та логічні оператори. Системи числення. Змінні. Константи. Типи даних. Розмір Типів Даних (Двійкова система). Ввід вивід. Базові операції та вбудовані функції. Коментарі.»</w:t>
+      </w:r>
+    </w:p>
+    <w:p>
+      <w:pPr>
+        <w:pStyle w:val="af"/>
+        <w:spacing w:before="0" w:beforeAutospacing="0" w:after="0" w:afterAutospacing="0"/>
+        <w:jc w:val="center"/>
+      </w:pPr>
+      <w:r>
+        <w:rPr>
           <w:b/>
+          <w:bCs/>
+          <w:i/>
+          <w:iCs/>
+          <w:color w:val="000000"/>
           <w:sz w:val="28"/>
           <w:szCs w:val="28"/>
         </w:rPr>
-        <w:t>2</w:t>
-      </w:r>
-    </w:p>
-    <w:p>
-      <w:pPr>
-        <w:spacing w:line="240" w:lineRule="auto"/>
-        <w:jc w:val="center"/>
-        <w:rPr>
-          <w:rFonts w:ascii="Times New Roman" w:eastAsia="Times New Roman" w:hAnsi="Times New Roman" w:cs="Times New Roman"/>
+        <w:t xml:space="preserve">з дисципліни: </w:t>
+      </w:r>
+      <w:r>
+        <w:rPr>
+          <w:color w:val="000000"/>
           <w:sz w:val="28"/>
           <w:szCs w:val="28"/>
         </w:rPr>
-      </w:pPr>
-      <w:r>
-        <w:rPr>
-          <w:rFonts w:ascii="Times New Roman" w:eastAsia="Times New Roman" w:hAnsi="Times New Roman" w:cs="Times New Roman"/>
-          <w:b/>
-          <w:i/>
+        <w:t>«Мови та парадигми програмування»</w:t>
+      </w:r>
+    </w:p>
+    <w:p>
+      <w:pPr>
+        <w:pStyle w:val="af"/>
+        <w:spacing w:before="0" w:beforeAutospacing="0" w:after="0" w:afterAutospacing="0"/>
+        <w:jc w:val="center"/>
+      </w:pPr>
+      <w:r>
+        <w:rPr>
+          <w:color w:val="000000"/>
           <w:sz w:val="28"/>
           <w:szCs w:val="28"/>
         </w:rPr>
-        <w:t xml:space="preserve">з дисципліни: </w:t>
-      </w:r>
-      <w:r>
-        <w:rPr>
-          <w:rFonts w:ascii="Times New Roman" w:eastAsia="Times New Roman" w:hAnsi="Times New Roman" w:cs="Times New Roman"/>
+        <w:t>до:</w:t>
+      </w:r>
+    </w:p>
+    <w:p>
+      <w:pPr>
+        <w:pStyle w:val="af"/>
+        <w:spacing w:before="0" w:beforeAutospacing="0" w:after="0" w:afterAutospacing="0"/>
+        <w:jc w:val="center"/>
+      </w:pPr>
+      <w:r>
+        <w:rPr>
+          <w:color w:val="000000"/>
           <w:sz w:val="28"/>
           <w:szCs w:val="28"/>
         </w:rPr>
-        <w:t>«Мови та парадигми програмування»</w:t>
-      </w:r>
-    </w:p>
-    <w:p>
-      <w:pPr>
-        <w:spacing w:line="240" w:lineRule="auto"/>
+        <w:t>ВНС Лабораторної Роботи № 1 </w:t>
+      </w:r>
+    </w:p>
+    <w:p>
+      <w:pPr>
+        <w:pStyle w:val="af"/>
+        <w:spacing w:before="0" w:beforeAutospacing="0" w:after="0" w:afterAutospacing="0"/>
         <w:jc w:val="center"/>
-        <w:rPr>
-          <w:rFonts w:ascii="Times New Roman" w:eastAsia="Times New Roman" w:hAnsi="Times New Roman" w:cs="Times New Roman"/>
+      </w:pPr>
+      <w:proofErr w:type="spellStart"/>
+      <w:r>
+        <w:rPr>
+          <w:color w:val="000000"/>
           <w:sz w:val="28"/>
           <w:szCs w:val="28"/>
         </w:rPr>
-      </w:pPr>
-      <w:r>
-        <w:rPr>
-          <w:rFonts w:ascii="Times New Roman" w:eastAsia="Times New Roman" w:hAnsi="Times New Roman" w:cs="Times New Roman"/>
-          <w:b/>
-          <w:i/>
+        <w:t>Алготестер</w:t>
+      </w:r>
+      <w:proofErr w:type="spellEnd"/>
+      <w:r>
+        <w:rPr>
+          <w:color w:val="000000"/>
           <w:sz w:val="28"/>
           <w:szCs w:val="28"/>
         </w:rPr>
-        <w:t>з розділу</w:t>
-      </w:r>
-      <w:r>
-        <w:rPr>
-          <w:rFonts w:ascii="Times New Roman" w:eastAsia="Times New Roman" w:hAnsi="Times New Roman" w:cs="Times New Roman"/>
+        <w:t xml:space="preserve"> Лабораторної Роботи № 1</w:t>
+      </w:r>
+    </w:p>
+    <w:p>
+      <w:pPr>
+        <w:pStyle w:val="af"/>
+        <w:spacing w:before="0" w:beforeAutospacing="0" w:after="0" w:afterAutospacing="0"/>
+        <w:jc w:val="center"/>
+      </w:pPr>
+      <w:r>
+        <w:rPr>
+          <w:color w:val="000000"/>
           <w:sz w:val="28"/>
           <w:szCs w:val="28"/>
         </w:rPr>
-        <w:t xml:space="preserve">:  </w:t>
-      </w:r>
-      <w:r>
-        <w:rPr>
-          <w:rFonts w:ascii="Times New Roman" w:eastAsia="Times New Roman" w:hAnsi="Times New Roman" w:cs="Times New Roman"/>
-          <w:sz w:val="28"/>
-          <w:szCs w:val="28"/>
-        </w:rPr>
-        <w:t>Лінійні та розгалужені алгоритми. Умовні оператори. Константи, змінні</w:t>
-      </w:r>
-      <w:r>
-        <w:rPr>
-          <w:rFonts w:ascii="Times New Roman" w:eastAsia="Times New Roman" w:hAnsi="Times New Roman" w:cs="Times New Roman"/>
-          <w:sz w:val="28"/>
-          <w:szCs w:val="28"/>
-        </w:rPr>
-        <w:t>»</w:t>
+        <w:t>Практичних Робіт № 2</w:t>
       </w:r>
     </w:p>
     <w:p>
@@ -295,100 +318,92 @@
           <w:rFonts w:ascii="Times New Roman" w:eastAsia="Times New Roman" w:hAnsi="Times New Roman" w:cs="Times New Roman"/>
           <w:sz w:val="28"/>
           <w:szCs w:val="28"/>
-        </w:rPr>
-      </w:pPr>
-    </w:p>
-    <w:p>
-      <w:pPr>
-        <w:spacing w:line="240" w:lineRule="auto"/>
-        <w:jc w:val="right"/>
-        <w:rPr>
-          <w:rFonts w:ascii="Times New Roman" w:eastAsia="Times New Roman" w:hAnsi="Times New Roman" w:cs="Times New Roman"/>
-          <w:b/>
-          <w:i/>
+          <w:lang w:val="ru-RU"/>
+        </w:rPr>
+      </w:pPr>
+    </w:p>
+    <w:p>
+      <w:pPr>
+        <w:spacing w:line="360" w:lineRule="auto"/>
+        <w:rPr>
+          <w:rFonts w:ascii="Times New Roman" w:eastAsia="Times New Roman" w:hAnsi="Times New Roman" w:cs="Times New Roman"/>
           <w:sz w:val="28"/>
           <w:szCs w:val="28"/>
-        </w:rPr>
-      </w:pPr>
-      <w:r>
-        <w:rPr>
-          <w:rFonts w:ascii="Times New Roman" w:eastAsia="Times New Roman" w:hAnsi="Times New Roman" w:cs="Times New Roman"/>
+          <w:lang w:val="ru-RU"/>
+        </w:rPr>
+      </w:pPr>
+    </w:p>
+    <w:p>
+      <w:pPr>
+        <w:pStyle w:val="af"/>
+        <w:spacing w:before="0" w:beforeAutospacing="0" w:after="0" w:afterAutospacing="0"/>
+        <w:jc w:val="right"/>
+      </w:pPr>
+      <w:bookmarkStart w:id="0" w:name="_GoBack"/>
+      <w:r>
+        <w:rPr>
           <w:b/>
-          <w:i/>
+          <w:bCs/>
+          <w:color w:val="000000"/>
           <w:sz w:val="28"/>
           <w:szCs w:val="28"/>
         </w:rPr>
-        <w:t>Виконала</w:t>
-      </w:r>
-      <w:r>
-        <w:rPr>
-          <w:rFonts w:ascii="Times New Roman" w:eastAsia="Times New Roman" w:hAnsi="Times New Roman" w:cs="Times New Roman"/>
+        <w:t>Викона</w:t>
+      </w:r>
+      <w:r>
+        <w:rPr>
           <w:b/>
-          <w:i/>
+          <w:bCs/>
+          <w:color w:val="000000"/>
           <w:sz w:val="28"/>
           <w:szCs w:val="28"/>
         </w:rPr>
-        <w:t>:</w:t>
-      </w:r>
-    </w:p>
-    <w:p>
-      <w:pPr>
-        <w:spacing w:line="240" w:lineRule="auto"/>
+        <w:t>ла:</w:t>
+      </w:r>
+    </w:p>
+    <w:p>
+      <w:pPr>
+        <w:pStyle w:val="af"/>
+        <w:spacing w:before="0" w:beforeAutospacing="0" w:after="0" w:afterAutospacing="0"/>
         <w:jc w:val="right"/>
-        <w:rPr>
-          <w:rFonts w:ascii="Times New Roman" w:eastAsia="Times New Roman" w:hAnsi="Times New Roman" w:cs="Times New Roman"/>
+      </w:pPr>
+      <w:r>
+        <w:rPr>
           <w:b/>
+          <w:bCs/>
           <w:i/>
+          <w:iCs/>
+          <w:color w:val="000000"/>
           <w:sz w:val="28"/>
           <w:szCs w:val="28"/>
         </w:rPr>
-      </w:pPr>
-      <w:r>
-        <w:rPr>
-          <w:rFonts w:ascii="Times New Roman" w:eastAsia="Times New Roman" w:hAnsi="Times New Roman" w:cs="Times New Roman"/>
-          <w:b/>
-          <w:i/>
+        <w:t> </w:t>
+      </w:r>
+      <w:r>
+        <w:rPr>
+          <w:color w:val="000000"/>
           <w:sz w:val="28"/>
           <w:szCs w:val="28"/>
         </w:rPr>
-        <w:t xml:space="preserve"> </w:t>
-      </w:r>
-      <w:r>
-        <w:rPr>
-          <w:rFonts w:ascii="Times New Roman" w:eastAsia="Times New Roman" w:hAnsi="Times New Roman" w:cs="Times New Roman"/>
+        <w:t>Студентка групи ШІ-13</w:t>
+      </w:r>
+    </w:p>
+    <w:p>
+      <w:pPr>
+        <w:pStyle w:val="af"/>
+        <w:spacing w:before="0" w:beforeAutospacing="0" w:after="0" w:afterAutospacing="0"/>
+        <w:jc w:val="right"/>
+      </w:pPr>
+      <w:r>
+        <w:rPr>
+          <w:color w:val="000000"/>
           <w:sz w:val="28"/>
           <w:szCs w:val="28"/>
         </w:rPr>
-        <w:t>студент</w:t>
-      </w:r>
-      <w:r>
-        <w:rPr>
-          <w:rFonts w:ascii="Times New Roman" w:eastAsia="Times New Roman" w:hAnsi="Times New Roman" w:cs="Times New Roman"/>
-          <w:sz w:val="28"/>
-          <w:szCs w:val="28"/>
-        </w:rPr>
-        <w:t>ка групи ШІ-13</w:t>
-      </w:r>
-    </w:p>
-    <w:p>
-      <w:pPr>
-        <w:spacing w:line="240" w:lineRule="auto"/>
-        <w:jc w:val="right"/>
-        <w:rPr>
-          <w:rFonts w:ascii="Times New Roman" w:eastAsia="Times New Roman" w:hAnsi="Times New Roman" w:cs="Times New Roman"/>
-          <w:sz w:val="28"/>
-          <w:szCs w:val="28"/>
-        </w:rPr>
-      </w:pPr>
-      <w:r>
-        <w:rPr>
-          <w:rFonts w:ascii="Times New Roman" w:eastAsia="Times New Roman" w:hAnsi="Times New Roman" w:cs="Times New Roman"/>
-          <w:sz w:val="28"/>
-          <w:szCs w:val="28"/>
-        </w:rPr>
         <w:t>Гошовська Діана Олегівна</w:t>
       </w:r>
     </w:p>
+    <w:bookmarkEnd w:id="0"/>
     <w:p>
       <w:pPr>
         <w:rPr>
@@ -3739,7 +3754,7 @@
             <v:path o:extrusionok="f" gradientshapeok="t" o:connecttype="rect"/>
             <o:lock v:ext="edit" aspectratio="t"/>
           </v:shapetype>
-          <v:shape id="_x0000_i1025" type="#_x0000_t75" style="width:274.9pt;height:441.8pt">
+          <v:shape id="_x0000_i1025" type="#_x0000_t75" style="width:274.8pt;height:441.6pt">
             <v:imagedata r:id="rId11" o:title="ep2-1"/>
           </v:shape>
         </w:pict>
@@ -4312,7 +4327,7 @@
           <w:lang w:val="en-US"/>
         </w:rPr>
         <w:pict>
-          <v:shape id="_x0000_i1026" type="#_x0000_t75" style="width:171.8pt;height:641.45pt">
+          <v:shape id="_x0000_i1026" type="#_x0000_t75" style="width:171.6pt;height:641.4pt">
             <v:imagedata r:id="rId12" o:title="epic2-2"/>
           </v:shape>
         </w:pict>
@@ -4540,7 +4555,7 @@
           <w:lang w:val="en-US"/>
         </w:rPr>
         <w:pict>
-          <v:shape id="_x0000_i1027" type="#_x0000_t75" style="width:345.8pt;height:626.2pt">
+          <v:shape id="_x0000_i1027" type="#_x0000_t75" style="width:346.2pt;height:625.8pt">
             <v:imagedata r:id="rId13" o:title="epic2-redo"/>
           </v:shape>
         </w:pict>
@@ -4802,7 +4817,7 @@
           <w:lang w:val="en-US"/>
         </w:rPr>
         <w:pict>
-          <v:shape id="_x0000_i1028" type="#_x0000_t75" style="width:495.25pt;height:562.9pt">
+          <v:shape id="_x0000_i1028" type="#_x0000_t75" style="width:495.6pt;height:562.8pt">
             <v:imagedata r:id="rId14" o:title="epic2-7"/>
           </v:shape>
         </w:pict>
@@ -24237,7 +24252,7 @@
           <w:color w:val="CCCCCC"/>
           <w:sz w:val="21"/>
           <w:szCs w:val="21"/>
-          <w:lang w:val="ru-RU"/>
+          <w:lang w:val="en-US"/>
         </w:rPr>
       </w:pPr>
       <w:r>
@@ -24256,7 +24271,7 @@
           <w:color w:val="CCCCCC"/>
           <w:sz w:val="21"/>
           <w:szCs w:val="21"/>
-          <w:lang w:val="ru-RU"/>
+          <w:lang w:val="en-US"/>
         </w:rPr>
         <w:t>}</w:t>
       </w:r>
@@ -24270,7 +24285,7 @@
           <w:color w:val="CCCCCC"/>
           <w:sz w:val="21"/>
           <w:szCs w:val="21"/>
-          <w:lang w:val="ru-RU"/>
+          <w:lang w:val="en-US"/>
         </w:rPr>
       </w:pPr>
       <w:r>
@@ -24289,7 +24304,7 @@
           <w:color w:val="CCCCCC"/>
           <w:sz w:val="21"/>
           <w:szCs w:val="21"/>
-          <w:lang w:val="ru-RU"/>
+          <w:lang w:val="en-US"/>
         </w:rPr>
         <w:t xml:space="preserve"> </w:t>
       </w:r>
@@ -24309,7 +24324,7 @@
           <w:color w:val="CCCCCC"/>
           <w:sz w:val="21"/>
           <w:szCs w:val="21"/>
-          <w:lang w:val="ru-RU"/>
+          <w:lang w:val="en-US"/>
         </w:rPr>
         <w:t xml:space="preserve"> </w:t>
       </w:r>
@@ -24331,7 +24346,7 @@
           <w:color w:val="CCCCCC"/>
           <w:sz w:val="21"/>
           <w:szCs w:val="21"/>
-          <w:lang w:val="ru-RU"/>
+          <w:lang w:val="en-US"/>
         </w:rPr>
         <w:t xml:space="preserve"> </w:t>
       </w:r>
@@ -24341,7 +24356,7 @@
           <w:color w:val="B5CEA8"/>
           <w:sz w:val="21"/>
           <w:szCs w:val="21"/>
-          <w:lang w:val="ru-RU"/>
+          <w:lang w:val="en-US"/>
         </w:rPr>
         <w:t>0</w:t>
       </w:r>
@@ -24351,7 +24366,7 @@
           <w:color w:val="CCCCCC"/>
           <w:sz w:val="21"/>
           <w:szCs w:val="21"/>
-          <w:lang w:val="ru-RU"/>
+          <w:lang w:val="en-US"/>
         </w:rPr>
         <w:t>;</w:t>
       </w:r>
@@ -24365,16 +24380,16 @@
           <w:color w:val="CCCCCC"/>
           <w:sz w:val="21"/>
           <w:szCs w:val="21"/>
-          <w:lang w:val="ru-RU"/>
-        </w:rPr>
-      </w:pPr>
-      <w:r>
-        <w:rPr>
-          <w:rFonts w:ascii="Consolas" w:eastAsia="Times New Roman" w:hAnsi="Consolas" w:cs="Times New Roman"/>
-          <w:color w:val="CCCCCC"/>
-          <w:sz w:val="21"/>
-          <w:szCs w:val="21"/>
-          <w:lang w:val="ru-RU"/>
+          <w:lang w:val="en-US"/>
+        </w:rPr>
+      </w:pPr>
+      <w:r>
+        <w:rPr>
+          <w:rFonts w:ascii="Consolas" w:eastAsia="Times New Roman" w:hAnsi="Consolas" w:cs="Times New Roman"/>
+          <w:color w:val="CCCCCC"/>
+          <w:sz w:val="21"/>
+          <w:szCs w:val="21"/>
+          <w:lang w:val="en-US"/>
         </w:rPr>
         <w:t>}</w:t>
       </w:r>
@@ -24385,7 +24400,7 @@
           <w:rFonts w:ascii="Times New Roman" w:eastAsia="Times New Roman" w:hAnsi="Times New Roman" w:cs="Times New Roman"/>
           <w:sz w:val="24"/>
           <w:szCs w:val="24"/>
-          <w:lang w:val="ru-RU"/>
+          <w:lang w:val="en-US"/>
         </w:rPr>
       </w:pPr>
       <w:r>
@@ -24410,7 +24425,7 @@
           <w:rFonts w:ascii="Times New Roman" w:eastAsia="Times New Roman" w:hAnsi="Times New Roman" w:cs="Times New Roman"/>
           <w:sz w:val="24"/>
           <w:szCs w:val="24"/>
-          <w:lang w:val="ru-RU"/>
+          <w:lang w:val="en-US"/>
         </w:rPr>
         <w:t>-</w:t>
       </w:r>
@@ -24428,7 +24443,7 @@
           <w:rFonts w:ascii="Times New Roman" w:eastAsia="Times New Roman" w:hAnsi="Times New Roman" w:cs="Times New Roman"/>
           <w:sz w:val="24"/>
           <w:szCs w:val="24"/>
-          <w:lang w:val="ru-RU"/>
+          <w:lang w:val="en-US"/>
         </w:rPr>
         <w:t xml:space="preserve"> </w:t>
       </w:r>
@@ -26548,8 +26563,6 @@
         </w:rPr>
         <w:t xml:space="preserve">Algotester Lab 1 Task 1 </w:t>
       </w:r>
-      <w:bookmarkStart w:id="0" w:name="_GoBack"/>
-      <w:bookmarkEnd w:id="0"/>
       <w:r>
         <w:t>в Algotester</w:t>
       </w:r>
@@ -27695,7 +27708,7 @@
         <w:sz w:val="28"/>
         <w:szCs w:val="28"/>
       </w:rPr>
-      <w:t>15</w:t>
+      <w:t>2</w:t>
     </w:r>
     <w:r>
       <w:rPr>
@@ -28699,6 +28712,22 @@
       <w:szCs w:val="18"/>
     </w:rPr>
   </w:style>
+  <w:style w:type="paragraph" w:styleId="af">
+    <w:name w:val="Normal (Web)"/>
+    <w:basedOn w:val="a"/>
+    <w:uiPriority w:val="99"/>
+    <w:semiHidden/>
+    <w:unhideWhenUsed/>
+    <w:rsid w:val="00FA23C8"/>
+    <w:pPr>
+      <w:spacing w:before="100" w:beforeAutospacing="1" w:after="100" w:afterAutospacing="1" w:line="240" w:lineRule="auto"/>
+    </w:pPr>
+    <w:rPr>
+      <w:rFonts w:ascii="Times New Roman" w:eastAsia="Times New Roman" w:hAnsi="Times New Roman" w:cs="Times New Roman"/>
+      <w:sz w:val="24"/>
+      <w:szCs w:val="24"/>
+    </w:rPr>
+  </w:style>
 </w:styles>
 </file>
 
@@ -29269,6 +29298,22 @@
       <w:szCs w:val="18"/>
     </w:rPr>
   </w:style>
+  <w:style w:type="paragraph" w:styleId="af">
+    <w:name w:val="Normal (Web)"/>
+    <w:basedOn w:val="a"/>
+    <w:uiPriority w:val="99"/>
+    <w:semiHidden/>
+    <w:unhideWhenUsed/>
+    <w:rsid w:val="00FA23C8"/>
+    <w:pPr>
+      <w:spacing w:before="100" w:beforeAutospacing="1" w:after="100" w:afterAutospacing="1" w:line="240" w:lineRule="auto"/>
+    </w:pPr>
+    <w:rPr>
+      <w:rFonts w:ascii="Times New Roman" w:eastAsia="Times New Roman" w:hAnsi="Times New Roman" w:cs="Times New Roman"/>
+      <w:sz w:val="24"/>
+      <w:szCs w:val="24"/>
+    </w:rPr>
+  </w:style>
 </w:styles>
 </file>
 
@@ -29577,7 +29622,7 @@
 </file>
 
 <file path=customXml/itemProps2.xml><?xml version="1.0" encoding="utf-8"?>
-<ds:datastoreItem xmlns:ds="http://schemas.openxmlformats.org/officeDocument/2006/customXml" ds:itemID="{8BF42728-4C1B-48FC-86FF-455BFA308F20}">
+<ds:datastoreItem xmlns:ds="http://schemas.openxmlformats.org/officeDocument/2006/customXml" ds:itemID="{87EAD42D-77F9-44D9-A77B-6EE79413EE7D}">
   <ds:schemaRefs>
     <ds:schemaRef ds:uri="http://schemas.openxmlformats.org/officeDocument/2006/bibliography"/>
   </ds:schemaRefs>

</xml_diff>

<commit_message>
Epic 7 - Diana Hoshovska change report title 2
</commit_message>
<xml_diff>
--- a/ai_13/diana_hoshovska/Epic_2/epic_2_practice_and_labs_report_diana_hoshovska.docx
+++ b/ai_13/diana_hoshovska/Epic_2/epic_2_practice_and_labs_report_diana_hoshovska.docx
@@ -4,59 +4,60 @@
   <w:body>
     <w:p>
       <w:pPr>
+        <w:pStyle w:val="af"/>
+        <w:spacing w:before="0" w:beforeAutospacing="0" w:after="0" w:afterAutospacing="0"/>
         <w:jc w:val="center"/>
-        <w:rPr>
-          <w:rFonts w:ascii="Times New Roman" w:eastAsia="Times New Roman" w:hAnsi="Times New Roman" w:cs="Times New Roman"/>
+      </w:pPr>
+      <w:r>
+        <w:rPr>
+          <w:color w:val="000000"/>
           <w:sz w:val="28"/>
           <w:szCs w:val="28"/>
         </w:rPr>
-      </w:pPr>
-      <w:r>
-        <w:rPr>
-          <w:rFonts w:ascii="Times New Roman" w:eastAsia="Times New Roman" w:hAnsi="Times New Roman" w:cs="Times New Roman"/>
+        <w:t>Міністерство освіти і науки України</w:t>
+      </w:r>
+    </w:p>
+    <w:p>
+      <w:pPr>
+        <w:pStyle w:val="af"/>
+        <w:spacing w:before="0" w:beforeAutospacing="0" w:after="0" w:afterAutospacing="0"/>
+        <w:jc w:val="center"/>
+      </w:pPr>
+      <w:r>
+        <w:rPr>
+          <w:color w:val="000000"/>
           <w:sz w:val="28"/>
           <w:szCs w:val="28"/>
         </w:rPr>
-        <w:t>Міністерство освіти і науки України</w:t>
-      </w:r>
-    </w:p>
-    <w:p>
-      <w:pPr>
+        <w:t>Національний університет «Львівська політехніка»</w:t>
+      </w:r>
+    </w:p>
+    <w:p>
+      <w:pPr>
+        <w:pStyle w:val="af"/>
+        <w:spacing w:before="0" w:beforeAutospacing="0" w:after="0" w:afterAutospacing="0"/>
         <w:jc w:val="center"/>
-        <w:rPr>
-          <w:rFonts w:ascii="Times New Roman" w:eastAsia="Times New Roman" w:hAnsi="Times New Roman" w:cs="Times New Roman"/>
+      </w:pPr>
+      <w:r>
+        <w:rPr>
+          <w:color w:val="000000"/>
           <w:sz w:val="28"/>
           <w:szCs w:val="28"/>
         </w:rPr>
-      </w:pPr>
-      <w:r>
+        <w:t>Кафедра систем штучного інтелекту</w:t>
+      </w:r>
+    </w:p>
+    <w:p>
+      <w:pPr>
+        <w:spacing w:after="0" w:line="360" w:lineRule="auto"/>
+        <w:jc w:val="center"/>
         <w:rPr>
           <w:rFonts w:ascii="Times New Roman" w:eastAsia="Times New Roman" w:hAnsi="Times New Roman" w:cs="Times New Roman"/>
           <w:sz w:val="28"/>
           <w:szCs w:val="28"/>
-        </w:rPr>
-        <w:t>Національний університет «Львівська політехніка»</w:t>
-      </w:r>
-    </w:p>
-    <w:p>
-      <w:pPr>
-        <w:spacing w:after="0" w:line="360" w:lineRule="auto"/>
-        <w:jc w:val="center"/>
-        <w:rPr>
-          <w:rFonts w:ascii="Times New Roman" w:eastAsia="Times New Roman" w:hAnsi="Times New Roman" w:cs="Times New Roman"/>
-          <w:sz w:val="28"/>
-          <w:szCs w:val="28"/>
-          <w:lang w:val="en-US"/>
-        </w:rPr>
-      </w:pPr>
-      <w:r>
-        <w:rPr>
-          <w:rFonts w:ascii="Times New Roman" w:eastAsia="Times New Roman" w:hAnsi="Times New Roman" w:cs="Times New Roman"/>
-          <w:sz w:val="28"/>
-          <w:szCs w:val="28"/>
-        </w:rPr>
-        <w:t>Кафедра систем штучного інтелекту</w:t>
-      </w:r>
+          <w:lang w:val="en-US"/>
+        </w:rPr>
+      </w:pPr>
     </w:p>
     <w:p>
       <w:pPr>
@@ -79,7 +80,7 @@
         </w:rPr>
         <w:drawing>
           <wp:inline distT="0" distB="0" distL="0" distR="0">
-            <wp:extent cx="2254250" cy="2138435"/>
+            <wp:extent cx="2819400" cy="2674549"/>
             <wp:effectExtent l="0" t="0" r="0" b="0"/>
             <wp:docPr id="5" name="Рисунок 5" descr="C:\Users\Diana\AppData\Local\Microsoft\Windows\INetCache\Content.Word\lpnu_logo.jpg"/>
             <wp:cNvGraphicFramePr>
@@ -110,7 +111,7 @@
                   <pic:spPr bwMode="auto">
                     <a:xfrm>
                       <a:off x="0" y="0"/>
-                      <a:ext cx="2254250" cy="2138435"/>
+                      <a:ext cx="2823014" cy="2677977"/>
                     </a:xfrm>
                     <a:prstGeom prst="rect">
                       <a:avLst/>
@@ -129,150 +130,172 @@
     </w:p>
     <w:p>
       <w:pPr>
-        <w:spacing w:line="240" w:lineRule="auto"/>
+        <w:pStyle w:val="af"/>
+        <w:spacing w:before="0" w:beforeAutospacing="0" w:after="0" w:afterAutospacing="0"/>
         <w:jc w:val="center"/>
-        <w:rPr>
-          <w:rFonts w:ascii="Times New Roman" w:eastAsia="Times New Roman" w:hAnsi="Times New Roman" w:cs="Times New Roman"/>
+      </w:pPr>
+      <w:r>
+        <w:rPr>
           <w:b/>
-          <w:sz w:val="40"/>
-          <w:szCs w:val="40"/>
-        </w:rPr>
-      </w:pPr>
-      <w:r>
-        <w:rPr>
-          <w:rFonts w:ascii="Times New Roman" w:eastAsia="Times New Roman" w:hAnsi="Times New Roman" w:cs="Times New Roman"/>
+          <w:bCs/>
+          <w:color w:val="000000"/>
+          <w:sz w:val="56"/>
+          <w:szCs w:val="56"/>
+        </w:rPr>
+        <w:t>Звіт</w:t>
+      </w:r>
+      <w:r>
+        <w:rPr>
           <w:b/>
-          <w:sz w:val="40"/>
-          <w:szCs w:val="40"/>
-        </w:rPr>
-        <w:t>Звіт</w:t>
-      </w:r>
-    </w:p>
-    <w:p>
-      <w:pPr>
-        <w:spacing w:line="240" w:lineRule="auto"/>
-        <w:jc w:val="center"/>
-        <w:rPr>
-          <w:rFonts w:ascii="Times New Roman" w:eastAsia="Times New Roman" w:hAnsi="Times New Roman" w:cs="Times New Roman"/>
+          <w:bCs/>
+          <w:color w:val="000000"/>
           <w:sz w:val="28"/>
           <w:szCs w:val="28"/>
         </w:rPr>
-      </w:pPr>
-      <w:r>
-        <w:rPr>
-          <w:rFonts w:ascii="Times New Roman" w:eastAsia="Times New Roman" w:hAnsi="Times New Roman" w:cs="Times New Roman"/>
+        <w:t> </w:t>
+      </w:r>
+    </w:p>
+    <w:p>
+      <w:pPr>
+        <w:pStyle w:val="af"/>
+        <w:spacing w:before="0" w:beforeAutospacing="0" w:after="0" w:afterAutospacing="0"/>
+        <w:jc w:val="center"/>
+      </w:pPr>
+      <w:r>
+        <w:rPr>
+          <w:b/>
+          <w:bCs/>
+          <w:color w:val="000000"/>
           <w:sz w:val="28"/>
           <w:szCs w:val="28"/>
         </w:rPr>
-        <w:t xml:space="preserve">про виконання </w:t>
-      </w:r>
-    </w:p>
-    <w:p>
-      <w:pPr>
-        <w:tabs>
-          <w:tab w:val="center" w:pos="4819"/>
-          <w:tab w:val="left" w:pos="7468"/>
-        </w:tabs>
-        <w:spacing w:line="240" w:lineRule="auto"/>
-        <w:rPr>
-          <w:rFonts w:ascii="Times New Roman" w:eastAsia="Times New Roman" w:hAnsi="Times New Roman" w:cs="Times New Roman"/>
-          <w:b/>
+        <w:t>про виконання лабораторних та практичних робіт блоку № 2</w:t>
+      </w:r>
+    </w:p>
+    <w:p>
+      <w:pPr>
+        <w:pStyle w:val="af"/>
+        <w:spacing w:before="0" w:beforeAutospacing="0" w:after="0" w:afterAutospacing="0"/>
+        <w:jc w:val="center"/>
+      </w:pPr>
+      <w:r>
+        <w:rPr>
+          <w:color w:val="000000"/>
           <w:sz w:val="28"/>
           <w:szCs w:val="28"/>
         </w:rPr>
-      </w:pPr>
-      <w:r>
-        <w:rPr>
-          <w:rFonts w:ascii="Times New Roman" w:eastAsia="Times New Roman" w:hAnsi="Times New Roman" w:cs="Times New Roman"/>
-          <w:b/>
+        <w:t>На тему:  «</w:t>
+      </w:r>
+      <w:r>
+        <w:rPr>
+          <w:color w:val="000000"/>
+        </w:rPr>
+        <w:t xml:space="preserve"> </w:t>
+      </w:r>
+      <w:r>
+        <w:rPr>
+          <w:color w:val="000000"/>
           <w:sz w:val="28"/>
           <w:szCs w:val="28"/>
         </w:rPr>
-        <w:tab/>
-        <w:t xml:space="preserve">Лабораторних та практичних робіт № </w:t>
-      </w:r>
-      <w:r>
-        <w:rPr>
-          <w:rFonts w:ascii="Times New Roman" w:eastAsia="Times New Roman" w:hAnsi="Times New Roman" w:cs="Times New Roman"/>
+        <w:t>Лінійні алгоритми. Розгалужені алгоритми. Умовні та логічні оператори. Системи числення. Змінні. Константи. Типи даних. Розмір Типів Даних (Двійкова система). Ввід вивід. Базові операції та вбудовані функції. Коментарі.»</w:t>
+      </w:r>
+    </w:p>
+    <w:p>
+      <w:pPr>
+        <w:pStyle w:val="af"/>
+        <w:spacing w:before="0" w:beforeAutospacing="0" w:after="0" w:afterAutospacing="0"/>
+        <w:jc w:val="center"/>
+      </w:pPr>
+      <w:r>
+        <w:rPr>
           <w:b/>
+          <w:bCs/>
+          <w:i/>
+          <w:iCs/>
+          <w:color w:val="000000"/>
           <w:sz w:val="28"/>
           <w:szCs w:val="28"/>
         </w:rPr>
-        <w:t>2</w:t>
-      </w:r>
-    </w:p>
-    <w:p>
-      <w:pPr>
-        <w:spacing w:line="240" w:lineRule="auto"/>
-        <w:jc w:val="center"/>
-        <w:rPr>
-          <w:rFonts w:ascii="Times New Roman" w:eastAsia="Times New Roman" w:hAnsi="Times New Roman" w:cs="Times New Roman"/>
+        <w:t xml:space="preserve">з дисципліни: </w:t>
+      </w:r>
+      <w:r>
+        <w:rPr>
+          <w:color w:val="000000"/>
           <w:sz w:val="28"/>
           <w:szCs w:val="28"/>
         </w:rPr>
-      </w:pPr>
-      <w:r>
-        <w:rPr>
-          <w:rFonts w:ascii="Times New Roman" w:eastAsia="Times New Roman" w:hAnsi="Times New Roman" w:cs="Times New Roman"/>
-          <w:b/>
-          <w:i/>
+        <w:t>«Мови та парадигми програмування»</w:t>
+      </w:r>
+    </w:p>
+    <w:p>
+      <w:pPr>
+        <w:pStyle w:val="af"/>
+        <w:spacing w:before="0" w:beforeAutospacing="0" w:after="0" w:afterAutospacing="0"/>
+        <w:jc w:val="center"/>
+      </w:pPr>
+      <w:r>
+        <w:rPr>
+          <w:color w:val="000000"/>
           <w:sz w:val="28"/>
           <w:szCs w:val="28"/>
         </w:rPr>
-        <w:t xml:space="preserve">з дисципліни: </w:t>
-      </w:r>
-      <w:r>
-        <w:rPr>
-          <w:rFonts w:ascii="Times New Roman" w:eastAsia="Times New Roman" w:hAnsi="Times New Roman" w:cs="Times New Roman"/>
+        <w:t>до:</w:t>
+      </w:r>
+    </w:p>
+    <w:p>
+      <w:pPr>
+        <w:pStyle w:val="af"/>
+        <w:spacing w:before="0" w:beforeAutospacing="0" w:after="0" w:afterAutospacing="0"/>
+        <w:jc w:val="center"/>
+      </w:pPr>
+      <w:r>
+        <w:rPr>
+          <w:color w:val="000000"/>
           <w:sz w:val="28"/>
           <w:szCs w:val="28"/>
         </w:rPr>
-        <w:t>«Мови та парадигми програмування»</w:t>
-      </w:r>
-    </w:p>
-    <w:p>
-      <w:pPr>
-        <w:spacing w:line="240" w:lineRule="auto"/>
+        <w:t>ВНС Лабораторної Роботи № 1 </w:t>
+      </w:r>
+    </w:p>
+    <w:p>
+      <w:pPr>
+        <w:pStyle w:val="af"/>
+        <w:spacing w:before="0" w:beforeAutospacing="0" w:after="0" w:afterAutospacing="0"/>
         <w:jc w:val="center"/>
-        <w:rPr>
-          <w:rFonts w:ascii="Times New Roman" w:eastAsia="Times New Roman" w:hAnsi="Times New Roman" w:cs="Times New Roman"/>
+      </w:pPr>
+      <w:proofErr w:type="spellStart"/>
+      <w:r>
+        <w:rPr>
+          <w:color w:val="000000"/>
           <w:sz w:val="28"/>
           <w:szCs w:val="28"/>
         </w:rPr>
-      </w:pPr>
-      <w:r>
-        <w:rPr>
-          <w:rFonts w:ascii="Times New Roman" w:eastAsia="Times New Roman" w:hAnsi="Times New Roman" w:cs="Times New Roman"/>
-          <w:b/>
-          <w:i/>
+        <w:t>Алготестер</w:t>
+      </w:r>
+      <w:proofErr w:type="spellEnd"/>
+      <w:r>
+        <w:rPr>
+          <w:color w:val="000000"/>
           <w:sz w:val="28"/>
           <w:szCs w:val="28"/>
         </w:rPr>
-        <w:t>з розділу</w:t>
-      </w:r>
-      <w:r>
-        <w:rPr>
-          <w:rFonts w:ascii="Times New Roman" w:eastAsia="Times New Roman" w:hAnsi="Times New Roman" w:cs="Times New Roman"/>
+        <w:t xml:space="preserve"> Лабораторної Роботи № 1</w:t>
+      </w:r>
+    </w:p>
+    <w:p>
+      <w:pPr>
+        <w:pStyle w:val="af"/>
+        <w:spacing w:before="0" w:beforeAutospacing="0" w:after="0" w:afterAutospacing="0"/>
+        <w:jc w:val="center"/>
+      </w:pPr>
+      <w:r>
+        <w:rPr>
+          <w:color w:val="000000"/>
           <w:sz w:val="28"/>
           <w:szCs w:val="28"/>
         </w:rPr>
-        <w:t xml:space="preserve">:  </w:t>
-      </w:r>
-      <w:r>
-        <w:rPr>
-          <w:rFonts w:ascii="Times New Roman" w:eastAsia="Times New Roman" w:hAnsi="Times New Roman" w:cs="Times New Roman"/>
-          <w:sz w:val="28"/>
-          <w:szCs w:val="28"/>
-        </w:rPr>
-        <w:t>Лінійні та розгалужені алгоритми. Умовні оператори. Константи, змінні</w:t>
-      </w:r>
-      <w:r>
-        <w:rPr>
-          <w:rFonts w:ascii="Times New Roman" w:eastAsia="Times New Roman" w:hAnsi="Times New Roman" w:cs="Times New Roman"/>
-          <w:sz w:val="28"/>
-          <w:szCs w:val="28"/>
-        </w:rPr>
-        <w:t>»</w:t>
+        <w:t>Практичних Робіт № 2</w:t>
       </w:r>
     </w:p>
     <w:p>
@@ -295,100 +318,92 @@
           <w:rFonts w:ascii="Times New Roman" w:eastAsia="Times New Roman" w:hAnsi="Times New Roman" w:cs="Times New Roman"/>
           <w:sz w:val="28"/>
           <w:szCs w:val="28"/>
-        </w:rPr>
-      </w:pPr>
-    </w:p>
-    <w:p>
-      <w:pPr>
-        <w:spacing w:line="240" w:lineRule="auto"/>
-        <w:jc w:val="right"/>
-        <w:rPr>
-          <w:rFonts w:ascii="Times New Roman" w:eastAsia="Times New Roman" w:hAnsi="Times New Roman" w:cs="Times New Roman"/>
-          <w:b/>
-          <w:i/>
+          <w:lang w:val="ru-RU"/>
+        </w:rPr>
+      </w:pPr>
+    </w:p>
+    <w:p>
+      <w:pPr>
+        <w:spacing w:line="360" w:lineRule="auto"/>
+        <w:rPr>
+          <w:rFonts w:ascii="Times New Roman" w:eastAsia="Times New Roman" w:hAnsi="Times New Roman" w:cs="Times New Roman"/>
           <w:sz w:val="28"/>
           <w:szCs w:val="28"/>
-        </w:rPr>
-      </w:pPr>
-      <w:r>
-        <w:rPr>
-          <w:rFonts w:ascii="Times New Roman" w:eastAsia="Times New Roman" w:hAnsi="Times New Roman" w:cs="Times New Roman"/>
+          <w:lang w:val="ru-RU"/>
+        </w:rPr>
+      </w:pPr>
+    </w:p>
+    <w:p>
+      <w:pPr>
+        <w:pStyle w:val="af"/>
+        <w:spacing w:before="0" w:beforeAutospacing="0" w:after="0" w:afterAutospacing="0"/>
+        <w:jc w:val="right"/>
+      </w:pPr>
+      <w:bookmarkStart w:id="0" w:name="_GoBack"/>
+      <w:r>
+        <w:rPr>
           <w:b/>
-          <w:i/>
+          <w:bCs/>
+          <w:color w:val="000000"/>
           <w:sz w:val="28"/>
           <w:szCs w:val="28"/>
         </w:rPr>
-        <w:t>Виконала</w:t>
-      </w:r>
-      <w:r>
-        <w:rPr>
-          <w:rFonts w:ascii="Times New Roman" w:eastAsia="Times New Roman" w:hAnsi="Times New Roman" w:cs="Times New Roman"/>
+        <w:t>Викона</w:t>
+      </w:r>
+      <w:r>
+        <w:rPr>
           <w:b/>
-          <w:i/>
+          <w:bCs/>
+          <w:color w:val="000000"/>
           <w:sz w:val="28"/>
           <w:szCs w:val="28"/>
         </w:rPr>
-        <w:t>:</w:t>
-      </w:r>
-    </w:p>
-    <w:p>
-      <w:pPr>
-        <w:spacing w:line="240" w:lineRule="auto"/>
+        <w:t>ла:</w:t>
+      </w:r>
+    </w:p>
+    <w:p>
+      <w:pPr>
+        <w:pStyle w:val="af"/>
+        <w:spacing w:before="0" w:beforeAutospacing="0" w:after="0" w:afterAutospacing="0"/>
         <w:jc w:val="right"/>
-        <w:rPr>
-          <w:rFonts w:ascii="Times New Roman" w:eastAsia="Times New Roman" w:hAnsi="Times New Roman" w:cs="Times New Roman"/>
+      </w:pPr>
+      <w:r>
+        <w:rPr>
           <w:b/>
+          <w:bCs/>
           <w:i/>
+          <w:iCs/>
+          <w:color w:val="000000"/>
           <w:sz w:val="28"/>
           <w:szCs w:val="28"/>
         </w:rPr>
-      </w:pPr>
-      <w:r>
-        <w:rPr>
-          <w:rFonts w:ascii="Times New Roman" w:eastAsia="Times New Roman" w:hAnsi="Times New Roman" w:cs="Times New Roman"/>
-          <w:b/>
-          <w:i/>
+        <w:t> </w:t>
+      </w:r>
+      <w:r>
+        <w:rPr>
+          <w:color w:val="000000"/>
           <w:sz w:val="28"/>
           <w:szCs w:val="28"/>
         </w:rPr>
-        <w:t xml:space="preserve"> </w:t>
-      </w:r>
-      <w:r>
-        <w:rPr>
-          <w:rFonts w:ascii="Times New Roman" w:eastAsia="Times New Roman" w:hAnsi="Times New Roman" w:cs="Times New Roman"/>
+        <w:t>Студентка групи ШІ-13</w:t>
+      </w:r>
+    </w:p>
+    <w:p>
+      <w:pPr>
+        <w:pStyle w:val="af"/>
+        <w:spacing w:before="0" w:beforeAutospacing="0" w:after="0" w:afterAutospacing="0"/>
+        <w:jc w:val="right"/>
+      </w:pPr>
+      <w:r>
+        <w:rPr>
+          <w:color w:val="000000"/>
           <w:sz w:val="28"/>
           <w:szCs w:val="28"/>
         </w:rPr>
-        <w:t>студент</w:t>
-      </w:r>
-      <w:r>
-        <w:rPr>
-          <w:rFonts w:ascii="Times New Roman" w:eastAsia="Times New Roman" w:hAnsi="Times New Roman" w:cs="Times New Roman"/>
-          <w:sz w:val="28"/>
-          <w:szCs w:val="28"/>
-        </w:rPr>
-        <w:t>ка групи ШІ-13</w:t>
-      </w:r>
-    </w:p>
-    <w:p>
-      <w:pPr>
-        <w:spacing w:line="240" w:lineRule="auto"/>
-        <w:jc w:val="right"/>
-        <w:rPr>
-          <w:rFonts w:ascii="Times New Roman" w:eastAsia="Times New Roman" w:hAnsi="Times New Roman" w:cs="Times New Roman"/>
-          <w:sz w:val="28"/>
-          <w:szCs w:val="28"/>
-        </w:rPr>
-      </w:pPr>
-      <w:r>
-        <w:rPr>
-          <w:rFonts w:ascii="Times New Roman" w:eastAsia="Times New Roman" w:hAnsi="Times New Roman" w:cs="Times New Roman"/>
-          <w:sz w:val="28"/>
-          <w:szCs w:val="28"/>
-        </w:rPr>
         <w:t>Гошовська Діана Олегівна</w:t>
       </w:r>
     </w:p>
+    <w:bookmarkEnd w:id="0"/>
     <w:p>
       <w:pPr>
         <w:rPr>
@@ -3739,7 +3754,7 @@
             <v:path o:extrusionok="f" gradientshapeok="t" o:connecttype="rect"/>
             <o:lock v:ext="edit" aspectratio="t"/>
           </v:shapetype>
-          <v:shape id="_x0000_i1025" type="#_x0000_t75" style="width:274.9pt;height:441.8pt">
+          <v:shape id="_x0000_i1025" type="#_x0000_t75" style="width:274.8pt;height:441.6pt">
             <v:imagedata r:id="rId11" o:title="ep2-1"/>
           </v:shape>
         </w:pict>
@@ -4312,7 +4327,7 @@
           <w:lang w:val="en-US"/>
         </w:rPr>
         <w:pict>
-          <v:shape id="_x0000_i1026" type="#_x0000_t75" style="width:171.8pt;height:641.45pt">
+          <v:shape id="_x0000_i1026" type="#_x0000_t75" style="width:171.6pt;height:641.4pt">
             <v:imagedata r:id="rId12" o:title="epic2-2"/>
           </v:shape>
         </w:pict>
@@ -4540,7 +4555,7 @@
           <w:lang w:val="en-US"/>
         </w:rPr>
         <w:pict>
-          <v:shape id="_x0000_i1027" type="#_x0000_t75" style="width:345.8pt;height:626.2pt">
+          <v:shape id="_x0000_i1027" type="#_x0000_t75" style="width:346.2pt;height:625.8pt">
             <v:imagedata r:id="rId13" o:title="epic2-redo"/>
           </v:shape>
         </w:pict>
@@ -4802,7 +4817,7 @@
           <w:lang w:val="en-US"/>
         </w:rPr>
         <w:pict>
-          <v:shape id="_x0000_i1028" type="#_x0000_t75" style="width:495.25pt;height:562.9pt">
+          <v:shape id="_x0000_i1028" type="#_x0000_t75" style="width:495.6pt;height:562.8pt">
             <v:imagedata r:id="rId14" o:title="epic2-7"/>
           </v:shape>
         </w:pict>
@@ -24237,7 +24252,7 @@
           <w:color w:val="CCCCCC"/>
           <w:sz w:val="21"/>
           <w:szCs w:val="21"/>
-          <w:lang w:val="ru-RU"/>
+          <w:lang w:val="en-US"/>
         </w:rPr>
       </w:pPr>
       <w:r>
@@ -24256,7 +24271,7 @@
           <w:color w:val="CCCCCC"/>
           <w:sz w:val="21"/>
           <w:szCs w:val="21"/>
-          <w:lang w:val="ru-RU"/>
+          <w:lang w:val="en-US"/>
         </w:rPr>
         <w:t>}</w:t>
       </w:r>
@@ -24270,7 +24285,7 @@
           <w:color w:val="CCCCCC"/>
           <w:sz w:val="21"/>
           <w:szCs w:val="21"/>
-          <w:lang w:val="ru-RU"/>
+          <w:lang w:val="en-US"/>
         </w:rPr>
       </w:pPr>
       <w:r>
@@ -24289,7 +24304,7 @@
           <w:color w:val="CCCCCC"/>
           <w:sz w:val="21"/>
           <w:szCs w:val="21"/>
-          <w:lang w:val="ru-RU"/>
+          <w:lang w:val="en-US"/>
         </w:rPr>
         <w:t xml:space="preserve"> </w:t>
       </w:r>
@@ -24309,7 +24324,7 @@
           <w:color w:val="CCCCCC"/>
           <w:sz w:val="21"/>
           <w:szCs w:val="21"/>
-          <w:lang w:val="ru-RU"/>
+          <w:lang w:val="en-US"/>
         </w:rPr>
         <w:t xml:space="preserve"> </w:t>
       </w:r>
@@ -24331,7 +24346,7 @@
           <w:color w:val="CCCCCC"/>
           <w:sz w:val="21"/>
           <w:szCs w:val="21"/>
-          <w:lang w:val="ru-RU"/>
+          <w:lang w:val="en-US"/>
         </w:rPr>
         <w:t xml:space="preserve"> </w:t>
       </w:r>
@@ -24341,7 +24356,7 @@
           <w:color w:val="B5CEA8"/>
           <w:sz w:val="21"/>
           <w:szCs w:val="21"/>
-          <w:lang w:val="ru-RU"/>
+          <w:lang w:val="en-US"/>
         </w:rPr>
         <w:t>0</w:t>
       </w:r>
@@ -24351,7 +24366,7 @@
           <w:color w:val="CCCCCC"/>
           <w:sz w:val="21"/>
           <w:szCs w:val="21"/>
-          <w:lang w:val="ru-RU"/>
+          <w:lang w:val="en-US"/>
         </w:rPr>
         <w:t>;</w:t>
       </w:r>
@@ -24365,16 +24380,16 @@
           <w:color w:val="CCCCCC"/>
           <w:sz w:val="21"/>
           <w:szCs w:val="21"/>
-          <w:lang w:val="ru-RU"/>
-        </w:rPr>
-      </w:pPr>
-      <w:r>
-        <w:rPr>
-          <w:rFonts w:ascii="Consolas" w:eastAsia="Times New Roman" w:hAnsi="Consolas" w:cs="Times New Roman"/>
-          <w:color w:val="CCCCCC"/>
-          <w:sz w:val="21"/>
-          <w:szCs w:val="21"/>
-          <w:lang w:val="ru-RU"/>
+          <w:lang w:val="en-US"/>
+        </w:rPr>
+      </w:pPr>
+      <w:r>
+        <w:rPr>
+          <w:rFonts w:ascii="Consolas" w:eastAsia="Times New Roman" w:hAnsi="Consolas" w:cs="Times New Roman"/>
+          <w:color w:val="CCCCCC"/>
+          <w:sz w:val="21"/>
+          <w:szCs w:val="21"/>
+          <w:lang w:val="en-US"/>
         </w:rPr>
         <w:t>}</w:t>
       </w:r>
@@ -24385,7 +24400,7 @@
           <w:rFonts w:ascii="Times New Roman" w:eastAsia="Times New Roman" w:hAnsi="Times New Roman" w:cs="Times New Roman"/>
           <w:sz w:val="24"/>
           <w:szCs w:val="24"/>
-          <w:lang w:val="ru-RU"/>
+          <w:lang w:val="en-US"/>
         </w:rPr>
       </w:pPr>
       <w:r>
@@ -24410,7 +24425,7 @@
           <w:rFonts w:ascii="Times New Roman" w:eastAsia="Times New Roman" w:hAnsi="Times New Roman" w:cs="Times New Roman"/>
           <w:sz w:val="24"/>
           <w:szCs w:val="24"/>
-          <w:lang w:val="ru-RU"/>
+          <w:lang w:val="en-US"/>
         </w:rPr>
         <w:t>-</w:t>
       </w:r>
@@ -24428,7 +24443,7 @@
           <w:rFonts w:ascii="Times New Roman" w:eastAsia="Times New Roman" w:hAnsi="Times New Roman" w:cs="Times New Roman"/>
           <w:sz w:val="24"/>
           <w:szCs w:val="24"/>
-          <w:lang w:val="ru-RU"/>
+          <w:lang w:val="en-US"/>
         </w:rPr>
         <w:t xml:space="preserve"> </w:t>
       </w:r>
@@ -26548,8 +26563,6 @@
         </w:rPr>
         <w:t xml:space="preserve">Algotester Lab 1 Task 1 </w:t>
       </w:r>
-      <w:bookmarkStart w:id="0" w:name="_GoBack"/>
-      <w:bookmarkEnd w:id="0"/>
       <w:r>
         <w:t>в Algotester</w:t>
       </w:r>
@@ -27695,7 +27708,7 @@
         <w:sz w:val="28"/>
         <w:szCs w:val="28"/>
       </w:rPr>
-      <w:t>15</w:t>
+      <w:t>2</w:t>
     </w:r>
     <w:r>
       <w:rPr>
@@ -28699,6 +28712,22 @@
       <w:szCs w:val="18"/>
     </w:rPr>
   </w:style>
+  <w:style w:type="paragraph" w:styleId="af">
+    <w:name w:val="Normal (Web)"/>
+    <w:basedOn w:val="a"/>
+    <w:uiPriority w:val="99"/>
+    <w:semiHidden/>
+    <w:unhideWhenUsed/>
+    <w:rsid w:val="00FA23C8"/>
+    <w:pPr>
+      <w:spacing w:before="100" w:beforeAutospacing="1" w:after="100" w:afterAutospacing="1" w:line="240" w:lineRule="auto"/>
+    </w:pPr>
+    <w:rPr>
+      <w:rFonts w:ascii="Times New Roman" w:eastAsia="Times New Roman" w:hAnsi="Times New Roman" w:cs="Times New Roman"/>
+      <w:sz w:val="24"/>
+      <w:szCs w:val="24"/>
+    </w:rPr>
+  </w:style>
 </w:styles>
 </file>
 
@@ -29269,6 +29298,22 @@
       <w:szCs w:val="18"/>
     </w:rPr>
   </w:style>
+  <w:style w:type="paragraph" w:styleId="af">
+    <w:name w:val="Normal (Web)"/>
+    <w:basedOn w:val="a"/>
+    <w:uiPriority w:val="99"/>
+    <w:semiHidden/>
+    <w:unhideWhenUsed/>
+    <w:rsid w:val="00FA23C8"/>
+    <w:pPr>
+      <w:spacing w:before="100" w:beforeAutospacing="1" w:after="100" w:afterAutospacing="1" w:line="240" w:lineRule="auto"/>
+    </w:pPr>
+    <w:rPr>
+      <w:rFonts w:ascii="Times New Roman" w:eastAsia="Times New Roman" w:hAnsi="Times New Roman" w:cs="Times New Roman"/>
+      <w:sz w:val="24"/>
+      <w:szCs w:val="24"/>
+    </w:rPr>
+  </w:style>
 </w:styles>
 </file>
 
@@ -29577,7 +29622,7 @@
 </file>
 
 <file path=customXml/itemProps2.xml><?xml version="1.0" encoding="utf-8"?>
-<ds:datastoreItem xmlns:ds="http://schemas.openxmlformats.org/officeDocument/2006/customXml" ds:itemID="{8BF42728-4C1B-48FC-86FF-455BFA308F20}">
+<ds:datastoreItem xmlns:ds="http://schemas.openxmlformats.org/officeDocument/2006/customXml" ds:itemID="{87EAD42D-77F9-44D9-A77B-6EE79413EE7D}">
   <ds:schemaRefs>
     <ds:schemaRef ds:uri="http://schemas.openxmlformats.org/officeDocument/2006/bibliography"/>
   </ds:schemaRefs>

</xml_diff>

<commit_message>
remove changed files from pr 1
</commit_message>
<xml_diff>
--- a/ai_13/diana_hoshovska/Epic_2/epic_2_practice_and_labs_report_diana_hoshovska.docx
+++ b/ai_13/diana_hoshovska/Epic_2/epic_2_practice_and_labs_report_diana_hoshovska.docx
@@ -4,47 +4,38 @@
   <w:body>
     <w:p>
       <w:pPr>
-        <w:pStyle w:val="af"/>
-        <w:spacing w:before="0" w:beforeAutospacing="0" w:after="0" w:afterAutospacing="0"/>
         <w:jc w:val="center"/>
-      </w:pPr>
-      <w:r>
-        <w:rPr>
-          <w:color w:val="000000"/>
+        <w:rPr>
+          <w:rFonts w:ascii="Times New Roman" w:eastAsia="Times New Roman" w:hAnsi="Times New Roman" w:cs="Times New Roman"/>
           <w:sz w:val="28"/>
           <w:szCs w:val="28"/>
         </w:rPr>
-        <w:t>Міністерство освіти і науки України</w:t>
-      </w:r>
-    </w:p>
-    <w:p>
-      <w:pPr>
-        <w:pStyle w:val="af"/>
-        <w:spacing w:before="0" w:beforeAutospacing="0" w:after="0" w:afterAutospacing="0"/>
-        <w:jc w:val="center"/>
-      </w:pPr>
-      <w:r>
-        <w:rPr>
-          <w:color w:val="000000"/>
+      </w:pPr>
+      <w:r>
+        <w:rPr>
+          <w:rFonts w:ascii="Times New Roman" w:eastAsia="Times New Roman" w:hAnsi="Times New Roman" w:cs="Times New Roman"/>
           <w:sz w:val="28"/>
           <w:szCs w:val="28"/>
         </w:rPr>
-        <w:t>Національний університет «Львівська політехніка»</w:t>
-      </w:r>
-    </w:p>
-    <w:p>
-      <w:pPr>
-        <w:pStyle w:val="af"/>
-        <w:spacing w:before="0" w:beforeAutospacing="0" w:after="0" w:afterAutospacing="0"/>
+        <w:t>Міністерство освіти і науки України</w:t>
+      </w:r>
+    </w:p>
+    <w:p>
+      <w:pPr>
         <w:jc w:val="center"/>
-      </w:pPr>
-      <w:r>
-        <w:rPr>
-          <w:color w:val="000000"/>
+        <w:rPr>
+          <w:rFonts w:ascii="Times New Roman" w:eastAsia="Times New Roman" w:hAnsi="Times New Roman" w:cs="Times New Roman"/>
           <w:sz w:val="28"/>
           <w:szCs w:val="28"/>
         </w:rPr>
-        <w:t>Кафедра систем штучного інтелекту</w:t>
+      </w:pPr>
+      <w:r>
+        <w:rPr>
+          <w:rFonts w:ascii="Times New Roman" w:eastAsia="Times New Roman" w:hAnsi="Times New Roman" w:cs="Times New Roman"/>
+          <w:sz w:val="28"/>
+          <w:szCs w:val="28"/>
+        </w:rPr>
+        <w:t>Національний університет «Львівська політехніка»</w:t>
       </w:r>
     </w:p>
     <w:p>
@@ -58,6 +49,14 @@
           <w:lang w:val="en-US"/>
         </w:rPr>
       </w:pPr>
+      <w:r>
+        <w:rPr>
+          <w:rFonts w:ascii="Times New Roman" w:eastAsia="Times New Roman" w:hAnsi="Times New Roman" w:cs="Times New Roman"/>
+          <w:sz w:val="28"/>
+          <w:szCs w:val="28"/>
+        </w:rPr>
+        <w:t>Кафедра систем штучного інтелекту</w:t>
+      </w:r>
     </w:p>
     <w:p>
       <w:pPr>
@@ -80,7 +79,7 @@
         </w:rPr>
         <w:drawing>
           <wp:inline distT="0" distB="0" distL="0" distR="0">
-            <wp:extent cx="2819400" cy="2674549"/>
+            <wp:extent cx="2254250" cy="2138435"/>
             <wp:effectExtent l="0" t="0" r="0" b="0"/>
             <wp:docPr id="5" name="Рисунок 5" descr="C:\Users\Diana\AppData\Local\Microsoft\Windows\INetCache\Content.Word\lpnu_logo.jpg"/>
             <wp:cNvGraphicFramePr>
@@ -111,7 +110,7 @@
                   <pic:spPr bwMode="auto">
                     <a:xfrm>
                       <a:off x="0" y="0"/>
-                      <a:ext cx="2823014" cy="2677977"/>
+                      <a:ext cx="2254250" cy="2138435"/>
                     </a:xfrm>
                     <a:prstGeom prst="rect">
                       <a:avLst/>
@@ -130,172 +129,150 @@
     </w:p>
     <w:p>
       <w:pPr>
-        <w:pStyle w:val="af"/>
-        <w:spacing w:before="0" w:beforeAutospacing="0" w:after="0" w:afterAutospacing="0"/>
+        <w:spacing w:line="240" w:lineRule="auto"/>
         <w:jc w:val="center"/>
-      </w:pPr>
-      <w:r>
-        <w:rPr>
+        <w:rPr>
+          <w:rFonts w:ascii="Times New Roman" w:eastAsia="Times New Roman" w:hAnsi="Times New Roman" w:cs="Times New Roman"/>
           <w:b/>
-          <w:bCs/>
-          <w:color w:val="000000"/>
-          <w:sz w:val="56"/>
-          <w:szCs w:val="56"/>
+          <w:sz w:val="40"/>
+          <w:szCs w:val="40"/>
+        </w:rPr>
+      </w:pPr>
+      <w:r>
+        <w:rPr>
+          <w:rFonts w:ascii="Times New Roman" w:eastAsia="Times New Roman" w:hAnsi="Times New Roman" w:cs="Times New Roman"/>
+          <w:b/>
+          <w:sz w:val="40"/>
+          <w:szCs w:val="40"/>
         </w:rPr>
         <w:t>Звіт</w:t>
       </w:r>
-      <w:r>
-        <w:rPr>
-          <w:b/>
-          <w:bCs/>
-          <w:color w:val="000000"/>
+    </w:p>
+    <w:p>
+      <w:pPr>
+        <w:spacing w:line="240" w:lineRule="auto"/>
+        <w:jc w:val="center"/>
+        <w:rPr>
+          <w:rFonts w:ascii="Times New Roman" w:eastAsia="Times New Roman" w:hAnsi="Times New Roman" w:cs="Times New Roman"/>
           <w:sz w:val="28"/>
           <w:szCs w:val="28"/>
         </w:rPr>
-        <w:t> </w:t>
-      </w:r>
-    </w:p>
-    <w:p>
-      <w:pPr>
-        <w:pStyle w:val="af"/>
-        <w:spacing w:before="0" w:beforeAutospacing="0" w:after="0" w:afterAutospacing="0"/>
-        <w:jc w:val="center"/>
-      </w:pPr>
-      <w:r>
-        <w:rPr>
-          <w:b/>
-          <w:bCs/>
-          <w:color w:val="000000"/>
+      </w:pPr>
+      <w:r>
+        <w:rPr>
+          <w:rFonts w:ascii="Times New Roman" w:eastAsia="Times New Roman" w:hAnsi="Times New Roman" w:cs="Times New Roman"/>
           <w:sz w:val="28"/>
           <w:szCs w:val="28"/>
         </w:rPr>
-        <w:t>про виконання лабораторних та практичних робіт блоку № 2</w:t>
-      </w:r>
-    </w:p>
-    <w:p>
-      <w:pPr>
-        <w:pStyle w:val="af"/>
-        <w:spacing w:before="0" w:beforeAutospacing="0" w:after="0" w:afterAutospacing="0"/>
-        <w:jc w:val="center"/>
-      </w:pPr>
-      <w:r>
-        <w:rPr>
-          <w:color w:val="000000"/>
+        <w:t xml:space="preserve">про виконання </w:t>
+      </w:r>
+    </w:p>
+    <w:p>
+      <w:pPr>
+        <w:tabs>
+          <w:tab w:val="center" w:pos="4819"/>
+          <w:tab w:val="left" w:pos="7468"/>
+        </w:tabs>
+        <w:spacing w:line="240" w:lineRule="auto"/>
+        <w:rPr>
+          <w:rFonts w:ascii="Times New Roman" w:eastAsia="Times New Roman" w:hAnsi="Times New Roman" w:cs="Times New Roman"/>
+          <w:b/>
           <w:sz w:val="28"/>
           <w:szCs w:val="28"/>
         </w:rPr>
-        <w:t>На тему:  «</w:t>
-      </w:r>
-      <w:r>
-        <w:rPr>
-          <w:color w:val="000000"/>
-        </w:rPr>
-        <w:t xml:space="preserve"> </w:t>
-      </w:r>
-      <w:r>
-        <w:rPr>
-          <w:color w:val="000000"/>
+      </w:pPr>
+      <w:r>
+        <w:rPr>
+          <w:rFonts w:ascii="Times New Roman" w:eastAsia="Times New Roman" w:hAnsi="Times New Roman" w:cs="Times New Roman"/>
+          <w:b/>
           <w:sz w:val="28"/>
           <w:szCs w:val="28"/>
         </w:rPr>
-        <w:t>Лінійні алгоритми. Розгалужені алгоритми. Умовні та логічні оператори. Системи числення. Змінні. Константи. Типи даних. Розмір Типів Даних (Двійкова система). Ввід вивід. Базові операції та вбудовані функції. Коментарі.»</w:t>
-      </w:r>
-    </w:p>
-    <w:p>
-      <w:pPr>
-        <w:pStyle w:val="af"/>
-        <w:spacing w:before="0" w:beforeAutospacing="0" w:after="0" w:afterAutospacing="0"/>
-        <w:jc w:val="center"/>
-      </w:pPr>
-      <w:r>
-        <w:rPr>
+        <w:tab/>
+        <w:t xml:space="preserve">Лабораторних та практичних робіт № </w:t>
+      </w:r>
+      <w:r>
+        <w:rPr>
+          <w:rFonts w:ascii="Times New Roman" w:eastAsia="Times New Roman" w:hAnsi="Times New Roman" w:cs="Times New Roman"/>
           <w:b/>
-          <w:bCs/>
-          <w:i/>
-          <w:iCs/>
-          <w:color w:val="000000"/>
           <w:sz w:val="28"/>
           <w:szCs w:val="28"/>
         </w:rPr>
-        <w:t xml:space="preserve">з дисципліни: </w:t>
-      </w:r>
-      <w:r>
-        <w:rPr>
-          <w:color w:val="000000"/>
+        <w:t>2</w:t>
+      </w:r>
+    </w:p>
+    <w:p>
+      <w:pPr>
+        <w:spacing w:line="240" w:lineRule="auto"/>
+        <w:jc w:val="center"/>
+        <w:rPr>
+          <w:rFonts w:ascii="Times New Roman" w:eastAsia="Times New Roman" w:hAnsi="Times New Roman" w:cs="Times New Roman"/>
           <w:sz w:val="28"/>
           <w:szCs w:val="28"/>
         </w:rPr>
-        <w:t>«Мови та парадигми програмування»</w:t>
-      </w:r>
-    </w:p>
-    <w:p>
-      <w:pPr>
-        <w:pStyle w:val="af"/>
-        <w:spacing w:before="0" w:beforeAutospacing="0" w:after="0" w:afterAutospacing="0"/>
-        <w:jc w:val="center"/>
-      </w:pPr>
-      <w:r>
-        <w:rPr>
-          <w:color w:val="000000"/>
+      </w:pPr>
+      <w:r>
+        <w:rPr>
+          <w:rFonts w:ascii="Times New Roman" w:eastAsia="Times New Roman" w:hAnsi="Times New Roman" w:cs="Times New Roman"/>
+          <w:b/>
+          <w:i/>
           <w:sz w:val="28"/>
           <w:szCs w:val="28"/>
         </w:rPr>
-        <w:t>до:</w:t>
-      </w:r>
-    </w:p>
-    <w:p>
-      <w:pPr>
-        <w:pStyle w:val="af"/>
-        <w:spacing w:before="0" w:beforeAutospacing="0" w:after="0" w:afterAutospacing="0"/>
-        <w:jc w:val="center"/>
-      </w:pPr>
-      <w:r>
-        <w:rPr>
-          <w:color w:val="000000"/>
+        <w:t xml:space="preserve">з дисципліни: </w:t>
+      </w:r>
+      <w:r>
+        <w:rPr>
+          <w:rFonts w:ascii="Times New Roman" w:eastAsia="Times New Roman" w:hAnsi="Times New Roman" w:cs="Times New Roman"/>
           <w:sz w:val="28"/>
           <w:szCs w:val="28"/>
         </w:rPr>
-        <w:t>ВНС Лабораторної Роботи № 1 </w:t>
-      </w:r>
-    </w:p>
-    <w:p>
-      <w:pPr>
-        <w:pStyle w:val="af"/>
-        <w:spacing w:before="0" w:beforeAutospacing="0" w:after="0" w:afterAutospacing="0"/>
+        <w:t>«Мови та парадигми програмування»</w:t>
+      </w:r>
+    </w:p>
+    <w:p>
+      <w:pPr>
+        <w:spacing w:line="240" w:lineRule="auto"/>
         <w:jc w:val="center"/>
-      </w:pPr>
-      <w:proofErr w:type="spellStart"/>
-      <w:r>
-        <w:rPr>
-          <w:color w:val="000000"/>
+        <w:rPr>
+          <w:rFonts w:ascii="Times New Roman" w:eastAsia="Times New Roman" w:hAnsi="Times New Roman" w:cs="Times New Roman"/>
           <w:sz w:val="28"/>
           <w:szCs w:val="28"/>
         </w:rPr>
-        <w:t>Алготестер</w:t>
-      </w:r>
-      <w:proofErr w:type="spellEnd"/>
-      <w:r>
-        <w:rPr>
-          <w:color w:val="000000"/>
+      </w:pPr>
+      <w:r>
+        <w:rPr>
+          <w:rFonts w:ascii="Times New Roman" w:eastAsia="Times New Roman" w:hAnsi="Times New Roman" w:cs="Times New Roman"/>
+          <w:b/>
+          <w:i/>
           <w:sz w:val="28"/>
           <w:szCs w:val="28"/>
         </w:rPr>
-        <w:t xml:space="preserve"> Лабораторної Роботи № 1</w:t>
-      </w:r>
-    </w:p>
-    <w:p>
-      <w:pPr>
-        <w:pStyle w:val="af"/>
-        <w:spacing w:before="0" w:beforeAutospacing="0" w:after="0" w:afterAutospacing="0"/>
-        <w:jc w:val="center"/>
-      </w:pPr>
-      <w:r>
-        <w:rPr>
-          <w:color w:val="000000"/>
+        <w:t>з розділу</w:t>
+      </w:r>
+      <w:r>
+        <w:rPr>
+          <w:rFonts w:ascii="Times New Roman" w:eastAsia="Times New Roman" w:hAnsi="Times New Roman" w:cs="Times New Roman"/>
           <w:sz w:val="28"/>
           <w:szCs w:val="28"/>
         </w:rPr>
-        <w:t>Практичних Робіт № 2</w:t>
+        <w:t xml:space="preserve">:  </w:t>
+      </w:r>
+      <w:r>
+        <w:rPr>
+          <w:rFonts w:ascii="Times New Roman" w:eastAsia="Times New Roman" w:hAnsi="Times New Roman" w:cs="Times New Roman"/>
+          <w:sz w:val="28"/>
+          <w:szCs w:val="28"/>
+        </w:rPr>
+        <w:t>Лінійні та розгалужені алгоритми. Умовні оператори. Константи, змінні</w:t>
+      </w:r>
+      <w:r>
+        <w:rPr>
+          <w:rFonts w:ascii="Times New Roman" w:eastAsia="Times New Roman" w:hAnsi="Times New Roman" w:cs="Times New Roman"/>
+          <w:sz w:val="28"/>
+          <w:szCs w:val="28"/>
+        </w:rPr>
+        <w:t>»</w:t>
       </w:r>
     </w:p>
     <w:p>
@@ -318,92 +295,100 @@
           <w:rFonts w:ascii="Times New Roman" w:eastAsia="Times New Roman" w:hAnsi="Times New Roman" w:cs="Times New Roman"/>
           <w:sz w:val="28"/>
           <w:szCs w:val="28"/>
-          <w:lang w:val="ru-RU"/>
-        </w:rPr>
-      </w:pPr>
-    </w:p>
-    <w:p>
-      <w:pPr>
-        <w:spacing w:line="360" w:lineRule="auto"/>
-        <w:rPr>
-          <w:rFonts w:ascii="Times New Roman" w:eastAsia="Times New Roman" w:hAnsi="Times New Roman" w:cs="Times New Roman"/>
+        </w:rPr>
+      </w:pPr>
+    </w:p>
+    <w:p>
+      <w:pPr>
+        <w:spacing w:line="240" w:lineRule="auto"/>
+        <w:jc w:val="right"/>
+        <w:rPr>
+          <w:rFonts w:ascii="Times New Roman" w:eastAsia="Times New Roman" w:hAnsi="Times New Roman" w:cs="Times New Roman"/>
+          <w:b/>
+          <w:i/>
           <w:sz w:val="28"/>
           <w:szCs w:val="28"/>
-          <w:lang w:val="ru-RU"/>
-        </w:rPr>
-      </w:pPr>
-    </w:p>
-    <w:p>
-      <w:pPr>
-        <w:pStyle w:val="af"/>
-        <w:spacing w:before="0" w:beforeAutospacing="0" w:after="0" w:afterAutospacing="0"/>
-        <w:jc w:val="right"/>
-      </w:pPr>
-      <w:bookmarkStart w:id="0" w:name="_GoBack"/>
-      <w:r>
-        <w:rPr>
+        </w:rPr>
+      </w:pPr>
+      <w:r>
+        <w:rPr>
+          <w:rFonts w:ascii="Times New Roman" w:eastAsia="Times New Roman" w:hAnsi="Times New Roman" w:cs="Times New Roman"/>
           <w:b/>
-          <w:bCs/>
-          <w:color w:val="000000"/>
+          <w:i/>
           <w:sz w:val="28"/>
           <w:szCs w:val="28"/>
         </w:rPr>
-        <w:t>Викона</w:t>
-      </w:r>
-      <w:r>
-        <w:rPr>
+        <w:t>Виконала</w:t>
+      </w:r>
+      <w:r>
+        <w:rPr>
+          <w:rFonts w:ascii="Times New Roman" w:eastAsia="Times New Roman" w:hAnsi="Times New Roman" w:cs="Times New Roman"/>
           <w:b/>
-          <w:bCs/>
-          <w:color w:val="000000"/>
+          <w:i/>
           <w:sz w:val="28"/>
           <w:szCs w:val="28"/>
         </w:rPr>
-        <w:t>ла:</w:t>
-      </w:r>
-    </w:p>
-    <w:p>
-      <w:pPr>
-        <w:pStyle w:val="af"/>
-        <w:spacing w:before="0" w:beforeAutospacing="0" w:after="0" w:afterAutospacing="0"/>
+        <w:t>:</w:t>
+      </w:r>
+    </w:p>
+    <w:p>
+      <w:pPr>
+        <w:spacing w:line="240" w:lineRule="auto"/>
         <w:jc w:val="right"/>
-      </w:pPr>
-      <w:r>
-        <w:rPr>
+        <w:rPr>
+          <w:rFonts w:ascii="Times New Roman" w:eastAsia="Times New Roman" w:hAnsi="Times New Roman" w:cs="Times New Roman"/>
           <w:b/>
-          <w:bCs/>
           <w:i/>
-          <w:iCs/>
-          <w:color w:val="000000"/>
           <w:sz w:val="28"/>
           <w:szCs w:val="28"/>
         </w:rPr>
-        <w:t> </w:t>
-      </w:r>
-      <w:r>
-        <w:rPr>
-          <w:color w:val="000000"/>
+      </w:pPr>
+      <w:r>
+        <w:rPr>
+          <w:rFonts w:ascii="Times New Roman" w:eastAsia="Times New Roman" w:hAnsi="Times New Roman" w:cs="Times New Roman"/>
+          <w:b/>
+          <w:i/>
           <w:sz w:val="28"/>
           <w:szCs w:val="28"/>
         </w:rPr>
-        <w:t>Студентка групи ШІ-13</w:t>
-      </w:r>
-    </w:p>
-    <w:p>
-      <w:pPr>
-        <w:pStyle w:val="af"/>
-        <w:spacing w:before="0" w:beforeAutospacing="0" w:after="0" w:afterAutospacing="0"/>
-        <w:jc w:val="right"/>
-      </w:pPr>
-      <w:r>
-        <w:rPr>
-          <w:color w:val="000000"/>
+        <w:t xml:space="preserve"> </w:t>
+      </w:r>
+      <w:r>
+        <w:rPr>
+          <w:rFonts w:ascii="Times New Roman" w:eastAsia="Times New Roman" w:hAnsi="Times New Roman" w:cs="Times New Roman"/>
           <w:sz w:val="28"/>
           <w:szCs w:val="28"/>
         </w:rPr>
+        <w:t>студент</w:t>
+      </w:r>
+      <w:r>
+        <w:rPr>
+          <w:rFonts w:ascii="Times New Roman" w:eastAsia="Times New Roman" w:hAnsi="Times New Roman" w:cs="Times New Roman"/>
+          <w:sz w:val="28"/>
+          <w:szCs w:val="28"/>
+        </w:rPr>
+        <w:t>ка групи ШІ-13</w:t>
+      </w:r>
+    </w:p>
+    <w:p>
+      <w:pPr>
+        <w:spacing w:line="240" w:lineRule="auto"/>
+        <w:jc w:val="right"/>
+        <w:rPr>
+          <w:rFonts w:ascii="Times New Roman" w:eastAsia="Times New Roman" w:hAnsi="Times New Roman" w:cs="Times New Roman"/>
+          <w:sz w:val="28"/>
+          <w:szCs w:val="28"/>
+        </w:rPr>
+      </w:pPr>
+      <w:r>
+        <w:rPr>
+          <w:rFonts w:ascii="Times New Roman" w:eastAsia="Times New Roman" w:hAnsi="Times New Roman" w:cs="Times New Roman"/>
+          <w:sz w:val="28"/>
+          <w:szCs w:val="28"/>
+        </w:rPr>
         <w:t>Гошовська Діана Олегівна</w:t>
       </w:r>
     </w:p>
-    <w:bookmarkEnd w:id="0"/>
     <w:p>
       <w:pPr>
         <w:rPr>
@@ -3754,7 +3739,7 @@
             <v:path o:extrusionok="f" gradientshapeok="t" o:connecttype="rect"/>
             <o:lock v:ext="edit" aspectratio="t"/>
           </v:shapetype>
-          <v:shape id="_x0000_i1025" type="#_x0000_t75" style="width:274.8pt;height:441.6pt">
+          <v:shape id="_x0000_i1025" type="#_x0000_t75" style="width:274.9pt;height:441.8pt">
             <v:imagedata r:id="rId11" o:title="ep2-1"/>
           </v:shape>
         </w:pict>
@@ -4327,7 +4312,7 @@
           <w:lang w:val="en-US"/>
         </w:rPr>
         <w:pict>
-          <v:shape id="_x0000_i1026" type="#_x0000_t75" style="width:171.6pt;height:641.4pt">
+          <v:shape id="_x0000_i1026" type="#_x0000_t75" style="width:171.8pt;height:641.45pt">
             <v:imagedata r:id="rId12" o:title="epic2-2"/>
           </v:shape>
         </w:pict>
@@ -4555,7 +4540,7 @@
           <w:lang w:val="en-US"/>
         </w:rPr>
         <w:pict>
-          <v:shape id="_x0000_i1027" type="#_x0000_t75" style="width:346.2pt;height:625.8pt">
+          <v:shape id="_x0000_i1027" type="#_x0000_t75" style="width:345.8pt;height:626.2pt">
             <v:imagedata r:id="rId13" o:title="epic2-redo"/>
           </v:shape>
         </w:pict>
@@ -4817,7 +4802,7 @@
           <w:lang w:val="en-US"/>
         </w:rPr>
         <w:pict>
-          <v:shape id="_x0000_i1028" type="#_x0000_t75" style="width:495.6pt;height:562.8pt">
+          <v:shape id="_x0000_i1028" type="#_x0000_t75" style="width:495.25pt;height:562.9pt">
             <v:imagedata r:id="rId14" o:title="epic2-7"/>
           </v:shape>
         </w:pict>
@@ -24252,7 +24237,7 @@
           <w:color w:val="CCCCCC"/>
           <w:sz w:val="21"/>
           <w:szCs w:val="21"/>
-          <w:lang w:val="en-US"/>
+          <w:lang w:val="ru-RU"/>
         </w:rPr>
       </w:pPr>
       <w:r>
@@ -24271,7 +24256,7 @@
           <w:color w:val="CCCCCC"/>
           <w:sz w:val="21"/>
           <w:szCs w:val="21"/>
-          <w:lang w:val="en-US"/>
+          <w:lang w:val="ru-RU"/>
         </w:rPr>
         <w:t>}</w:t>
       </w:r>
@@ -24285,7 +24270,7 @@
           <w:color w:val="CCCCCC"/>
           <w:sz w:val="21"/>
           <w:szCs w:val="21"/>
-          <w:lang w:val="en-US"/>
+          <w:lang w:val="ru-RU"/>
         </w:rPr>
       </w:pPr>
       <w:r>
@@ -24304,7 +24289,7 @@
           <w:color w:val="CCCCCC"/>
           <w:sz w:val="21"/>
           <w:szCs w:val="21"/>
-          <w:lang w:val="en-US"/>
+          <w:lang w:val="ru-RU"/>
         </w:rPr>
         <w:t xml:space="preserve"> </w:t>
       </w:r>
@@ -24324,7 +24309,7 @@
           <w:color w:val="CCCCCC"/>
           <w:sz w:val="21"/>
           <w:szCs w:val="21"/>
-          <w:lang w:val="en-US"/>
+          <w:lang w:val="ru-RU"/>
         </w:rPr>
         <w:t xml:space="preserve"> </w:t>
       </w:r>
@@ -24346,7 +24331,7 @@
           <w:color w:val="CCCCCC"/>
           <w:sz w:val="21"/>
           <w:szCs w:val="21"/>
-          <w:lang w:val="en-US"/>
+          <w:lang w:val="ru-RU"/>
         </w:rPr>
         <w:t xml:space="preserve"> </w:t>
       </w:r>
@@ -24356,7 +24341,7 @@
           <w:color w:val="B5CEA8"/>
           <w:sz w:val="21"/>
           <w:szCs w:val="21"/>
-          <w:lang w:val="en-US"/>
+          <w:lang w:val="ru-RU"/>
         </w:rPr>
         <w:t>0</w:t>
       </w:r>
@@ -24366,7 +24351,7 @@
           <w:color w:val="CCCCCC"/>
           <w:sz w:val="21"/>
           <w:szCs w:val="21"/>
-          <w:lang w:val="en-US"/>
+          <w:lang w:val="ru-RU"/>
         </w:rPr>
         <w:t>;</w:t>
       </w:r>
@@ -24380,16 +24365,16 @@
           <w:color w:val="CCCCCC"/>
           <w:sz w:val="21"/>
           <w:szCs w:val="21"/>
-          <w:lang w:val="en-US"/>
-        </w:rPr>
-      </w:pPr>
-      <w:r>
-        <w:rPr>
-          <w:rFonts w:ascii="Consolas" w:eastAsia="Times New Roman" w:hAnsi="Consolas" w:cs="Times New Roman"/>
-          <w:color w:val="CCCCCC"/>
-          <w:sz w:val="21"/>
-          <w:szCs w:val="21"/>
-          <w:lang w:val="en-US"/>
+          <w:lang w:val="ru-RU"/>
+        </w:rPr>
+      </w:pPr>
+      <w:r>
+        <w:rPr>
+          <w:rFonts w:ascii="Consolas" w:eastAsia="Times New Roman" w:hAnsi="Consolas" w:cs="Times New Roman"/>
+          <w:color w:val="CCCCCC"/>
+          <w:sz w:val="21"/>
+          <w:szCs w:val="21"/>
+          <w:lang w:val="ru-RU"/>
         </w:rPr>
         <w:t>}</w:t>
       </w:r>
@@ -24400,7 +24385,7 @@
           <w:rFonts w:ascii="Times New Roman" w:eastAsia="Times New Roman" w:hAnsi="Times New Roman" w:cs="Times New Roman"/>
           <w:sz w:val="24"/>
           <w:szCs w:val="24"/>
-          <w:lang w:val="en-US"/>
+          <w:lang w:val="ru-RU"/>
         </w:rPr>
       </w:pPr>
       <w:r>
@@ -24425,7 +24410,7 @@
           <w:rFonts w:ascii="Times New Roman" w:eastAsia="Times New Roman" w:hAnsi="Times New Roman" w:cs="Times New Roman"/>
           <w:sz w:val="24"/>
           <w:szCs w:val="24"/>
-          <w:lang w:val="en-US"/>
+          <w:lang w:val="ru-RU"/>
         </w:rPr>
         <w:t>-</w:t>
       </w:r>
@@ -24443,7 +24428,7 @@
           <w:rFonts w:ascii="Times New Roman" w:eastAsia="Times New Roman" w:hAnsi="Times New Roman" w:cs="Times New Roman"/>
           <w:sz w:val="24"/>
           <w:szCs w:val="24"/>
-          <w:lang w:val="en-US"/>
+          <w:lang w:val="ru-RU"/>
         </w:rPr>
         <w:t xml:space="preserve"> </w:t>
       </w:r>
@@ -26563,6 +26548,8 @@
         </w:rPr>
         <w:t xml:space="preserve">Algotester Lab 1 Task 1 </w:t>
       </w:r>
+      <w:bookmarkStart w:id="0" w:name="_GoBack"/>
+      <w:bookmarkEnd w:id="0"/>
       <w:r>
         <w:t>в Algotester</w:t>
       </w:r>
@@ -27708,7 +27695,7 @@
         <w:sz w:val="28"/>
         <w:szCs w:val="28"/>
       </w:rPr>
-      <w:t>2</w:t>
+      <w:t>15</w:t>
     </w:r>
     <w:r>
       <w:rPr>
@@ -28712,22 +28699,6 @@
       <w:szCs w:val="18"/>
     </w:rPr>
   </w:style>
-  <w:style w:type="paragraph" w:styleId="af">
-    <w:name w:val="Normal (Web)"/>
-    <w:basedOn w:val="a"/>
-    <w:uiPriority w:val="99"/>
-    <w:semiHidden/>
-    <w:unhideWhenUsed/>
-    <w:rsid w:val="00FA23C8"/>
-    <w:pPr>
-      <w:spacing w:before="100" w:beforeAutospacing="1" w:after="100" w:afterAutospacing="1" w:line="240" w:lineRule="auto"/>
-    </w:pPr>
-    <w:rPr>
-      <w:rFonts w:ascii="Times New Roman" w:eastAsia="Times New Roman" w:hAnsi="Times New Roman" w:cs="Times New Roman"/>
-      <w:sz w:val="24"/>
-      <w:szCs w:val="24"/>
-    </w:rPr>
-  </w:style>
 </w:styles>
 </file>
 
@@ -29298,22 +29269,6 @@
       <w:szCs w:val="18"/>
     </w:rPr>
   </w:style>
-  <w:style w:type="paragraph" w:styleId="af">
-    <w:name w:val="Normal (Web)"/>
-    <w:basedOn w:val="a"/>
-    <w:uiPriority w:val="99"/>
-    <w:semiHidden/>
-    <w:unhideWhenUsed/>
-    <w:rsid w:val="00FA23C8"/>
-    <w:pPr>
-      <w:spacing w:before="100" w:beforeAutospacing="1" w:after="100" w:afterAutospacing="1" w:line="240" w:lineRule="auto"/>
-    </w:pPr>
-    <w:rPr>
-      <w:rFonts w:ascii="Times New Roman" w:eastAsia="Times New Roman" w:hAnsi="Times New Roman" w:cs="Times New Roman"/>
-      <w:sz w:val="24"/>
-      <w:szCs w:val="24"/>
-    </w:rPr>
-  </w:style>
 </w:styles>
 </file>
 
@@ -29622,7 +29577,7 @@
 </file>
 
 <file path=customXml/itemProps2.xml><?xml version="1.0" encoding="utf-8"?>
-<ds:datastoreItem xmlns:ds="http://schemas.openxmlformats.org/officeDocument/2006/customXml" ds:itemID="{87EAD42D-77F9-44D9-A77B-6EE79413EE7D}">
+<ds:datastoreItem xmlns:ds="http://schemas.openxmlformats.org/officeDocument/2006/customXml" ds:itemID="{8BF42728-4C1B-48FC-86FF-455BFA308F20}">
   <ds:schemaRefs>
     <ds:schemaRef ds:uri="http://schemas.openxmlformats.org/officeDocument/2006/bibliography"/>
   </ds:schemaRefs>

</xml_diff>